<commit_message>
New translations Facilitators guidelines - Moebius.docx (Italian)
</commit_message>
<xml_diff>
--- a/facilitation_guides/translation/ita/Facilitators guidelines - Moebius.docx
+++ b/facilitation_guides/translation/ita/Facilitators guidelines - Moebius.docx
@@ -100,7 +100,7 @@
                 <w:shd w:fill="auto" w:val="clear"/>
                 <w:vertAlign w:val="baseline"/>
               </w:rPr>
-              <w:t xml:space="preserve">Video Title</w:t>
+              <w:t xml:space="preserve">Titolo del Video</w:t>
             </w:r>
           </w:p>
         </w:tc>
@@ -166,7 +166,7 @@
                 <w:shd w:fill="auto" w:val="clear"/>
                 <w:vertAlign w:val="baseline"/>
               </w:rPr>
-              <w:t xml:space="preserve">Topology: Moebius strips and Moebius crosses</w:t>
+              <w:t xml:space="preserve">Topologia: Strisce e croci di Moebius</w:t>
             </w:r>
           </w:p>
         </w:tc>
@@ -216,7 +216,7 @@
                 <w:shd w:fill="auto" w:val="clear"/>
                 <w:vertAlign w:val="baseline"/>
               </w:rPr>
-              <w:t>Topic</w:t>
+              <w:t>Argomento</w:t>
             </w:r>
           </w:p>
         </w:tc>
@@ -262,7 +262,7 @@
                 <w:shd w:fill="auto" w:val="clear"/>
                 <w:vertAlign w:val="baseline"/>
               </w:rPr>
-              <w:t>Geometry</w:t>
+              <w:t>Geometria</w:t>
             </w:r>
           </w:p>
         </w:tc>
@@ -332,7 +332,7 @@
                 <w:shd w:fill="auto" w:val="clear"/>
                 <w:vertAlign w:val="baseline"/>
               </w:rPr>
-              <w:t>Aim(s)</w:t>
+              <w:t>Obiettivo/i</w:t>
             </w:r>
           </w:p>
         </w:tc>
@@ -398,7 +398,7 @@
                 <w:shd w:fill="auto" w:val="clear"/>
                 <w:vertAlign w:val="baseline"/>
               </w:rPr>
-              <w:t xml:space="preserve">Discover shapes arising from gluing and cutting Moebius strips and Moebius crosses. To think geometrically and develop an intuition as well as prediction skills in relation with topological spaces.</w:t>
+              <w:t xml:space="preserve">Scoprire le forme derivanti da incollare e tagliare le strisce e croci di Moebius. Pensare geometricamente e sviluppare un'intuizione nonché abilità di previsione relative agli spazi topologici.</w:t>
             </w:r>
           </w:p>
         </w:tc>
@@ -468,7 +468,7 @@
                 <w:shd w:fill="auto" w:val="clear"/>
                 <w:vertAlign w:val="baseline"/>
               </w:rPr>
-              <w:t>Length</w:t>
+              <w:t>Lunghezza</w:t>
             </w:r>
           </w:p>
         </w:tc>
@@ -584,7 +584,7 @@
                 <w:shd w:fill="auto" w:val="clear"/>
                 <w:vertAlign w:val="baseline"/>
               </w:rPr>
-              <w:t xml:space="preserve">Camp Location</w:t>
+              <w:t xml:space="preserve">Posizione del Campo</w:t>
             </w:r>
           </w:p>
         </w:tc>
@@ -704,7 +704,7 @@
                 <w:shd w:fill="auto" w:val="clear"/>
                 <w:vertAlign w:val="baseline"/>
               </w:rPr>
-              <w:t>Facilitators</w:t>
+              <w:t>Facilitatori</w:t>
             </w:r>
           </w:p>
         </w:tc>
@@ -804,7 +804,7 @@
                 <w:shd w:fill="auto" w:val="clear"/>
                 <w:vertAlign w:val="baseline"/>
               </w:rPr>
-              <w:t xml:space="preserve">N. of students</w:t>
+              <w:t xml:space="preserve">N. di studenti</w:t>
             </w:r>
           </w:p>
         </w:tc>
@@ -904,7 +904,7 @@
                 <w:shd w:fill="auto" w:val="clear"/>
                 <w:vertAlign w:val="baseline"/>
               </w:rPr>
-              <w:t>Date</w:t>
+              <w:t>Data</w:t>
             </w:r>
           </w:p>
         </w:tc>
@@ -1024,7 +1024,7 @@
                 <w:shd w:fill="auto" w:val="clear"/>
                 <w:vertAlign w:val="baseline"/>
               </w:rPr>
-              <w:t>Resources</w:t>
+              <w:t>Risorse</w:t>
             </w:r>
           </w:p>
           <w:p>
@@ -1071,7 +1071,7 @@
                 <w:shd w:fill="auto" w:val="clear"/>
                 <w:vertAlign w:val="baseline"/>
               </w:rPr>
-              <w:t>needed</w:t>
+              <w:t>necessarie</w:t>
             </w:r>
           </w:p>
         </w:tc>
@@ -1137,7 +1137,7 @@
                 <w:shd w:fill="auto" w:val="clear"/>
                 <w:vertAlign w:val="baseline"/>
               </w:rPr>
-              <w:t xml:space="preserve">Blank paper (100), scissors, rolls of tape, pen (one per group of students)</w:t>
+              <w:t xml:space="preserve">Carta bianca (100), forbici, rotoli di nastro, penna (una per gruppo di studenti)</w:t>
             </w:r>
           </w:p>
         </w:tc>
@@ -1207,7 +1207,7 @@
                 <w:shd w:fill="auto" w:val="clear"/>
                 <w:vertAlign w:val="baseline"/>
               </w:rPr>
-              <w:t>Preparations</w:t>
+              <w:t>Preparazioni</w:t>
             </w:r>
           </w:p>
         </w:tc>
@@ -1273,9 +1273,9 @@
                 <w:shd w:fill="auto" w:val="clear"/>
                 <w:vertAlign w:val="baseline"/>
               </w:rPr>
-              <w:t xml:space="preserve">Ask the groups of students to cut the paper into long strips 3cm wide </w:t>
+              <w:t xml:space="preserve">Chiedi ai gruppi di studenti di tagliare il foglio in lunghe strisce ampie 3cm </w:t>
               <w:br w:type="textWrapping"/>
-              <w:t xml:space="preserve">before start watching the video</w:t>
+              <w:t xml:space="preserve">prima di iniziare a guardare il video</w:t>
             </w:r>
           </w:p>
         </w:tc>
@@ -1389,7 +1389,7 @@
                 <w:shd w:fill="auto" w:val="clear"/>
                 <w:vertAlign w:val="baseline"/>
               </w:rPr>
-              <w:t xml:space="preserve">Video time</w:t>
+              <w:t xml:space="preserve">Tempo del video</w:t>
             </w:r>
           </w:p>
         </w:tc>
@@ -1454,7 +1454,7 @@
                 <w:shd w:fill="auto" w:val="clear"/>
                 <w:vertAlign w:val="baseline"/>
               </w:rPr>
-              <w:t xml:space="preserve">What facilitator does</w:t>
+              <w:t xml:space="preserve">Cosa fa il facilitatore</w:t>
             </w:r>
           </w:p>
         </w:tc>
@@ -1519,7 +1519,7 @@
                 <w:shd w:fill="auto" w:val="clear"/>
                 <w:vertAlign w:val="baseline"/>
               </w:rPr>
-              <w:t xml:space="preserve">What learners do</w:t>
+              <w:t xml:space="preserve">Cosa fanno gli studenti</w:t>
             </w:r>
           </w:p>
         </w:tc>
@@ -1584,7 +1584,7 @@
                 <w:shd w:fill="auto" w:val="clear"/>
                 <w:vertAlign w:val="baseline"/>
               </w:rPr>
-              <w:t>Comments</w:t>
+              <w:t>Commenti</w:t>
             </w:r>
           </w:p>
         </w:tc>
@@ -1680,7 +1680,7 @@
                 <w:shd w:fill="auto" w:val="clear"/>
                 <w:vertAlign w:val="baseline"/>
               </w:rPr>
-              <w:t xml:space="preserve">General VMC Video Introduction</w:t>
+              <w:t xml:space="preserve">Introduzione Generale al Video di VMC</w:t>
             </w:r>
           </w:p>
         </w:tc>
@@ -1776,7 +1776,7 @@
                 <w:shd w:fill="auto" w:val="clear"/>
                 <w:vertAlign w:val="baseline"/>
               </w:rPr>
-              <w:t xml:space="preserve">Video Introduction</w:t>
+              <w:t xml:space="preserve">Introduzione al Video</w:t>
             </w:r>
           </w:p>
         </w:tc>
@@ -1872,7 +1872,7 @@
                 <w:shd w:fill="auto" w:val="clear"/>
                 <w:vertAlign w:val="baseline"/>
               </w:rPr>
-              <w:t>Material</w:t>
+              <w:t>Materiale</w:t>
             </w:r>
           </w:p>
         </w:tc>
@@ -1968,7 +1968,7 @@
                 <w:shd w:fill="auto" w:val="clear"/>
                 <w:vertAlign w:val="baseline"/>
               </w:rPr>
-              <w:t xml:space="preserve">Introduction of the first experiment</w:t>
+              <w:t xml:space="preserve">Introduzione al primo esperimento</w:t>
             </w:r>
           </w:p>
         </w:tc>
@@ -2038,11 +2038,11 @@
                 <w:shd w:fill="auto" w:val="clear"/>
                 <w:vertAlign w:val="baseline"/>
               </w:rPr>
-              <w:t xml:space="preserve">VIDEO PAUSE</w:t>
+              <w:t xml:space="preserve">VIDEO IN PAUSA</w:t>
               <w:br w:type="textWrapping"/>
-              <w:t>Experiment:</w:t>
+              <w:t>Esperimento:</w:t>
               <w:br w:type="textWrapping"/>
-              <w:t xml:space="preserve">Cutting the cylinder in the middle</w:t>
+              <w:t xml:space="preserve">Tagliare il cilindro al centro</w:t>
             </w:r>
           </w:p>
         </w:tc>
@@ -2111,7 +2111,7 @@
                 <w:shd w:fill="auto" w:val="clear"/>
                 <w:vertAlign w:val="baseline"/>
               </w:rPr>
-              <w:t xml:space="preserve">Assist the process, provoke thoughts</w:t>
+              <w:t xml:space="preserve">Assiste il processo, causa pensieri</w:t>
             </w:r>
           </w:p>
         </w:tc>
@@ -2180,7 +2180,7 @@
                 <w:shd w:fill="auto" w:val="clear"/>
                 <w:vertAlign w:val="baseline"/>
               </w:rPr>
-              <w:t xml:space="preserve">Make an untwisted strip, draw with a pen through the middle and cut though the drawn line.</w:t>
+              <w:t xml:space="preserve">Fanno una striscia senza intrecciarla, disegnata al centro con una penna e tagliano la linea disegnata.</w:t>
             </w:r>
           </w:p>
           <w:p>
@@ -2231,7 +2231,7 @@
                 <w:shd w:fill="auto" w:val="clear"/>
                 <w:vertAlign w:val="baseline"/>
               </w:rPr>
-              <w:t xml:space="preserve">Imagine and predict the result, then share their ideas with other learners.</w:t>
+              <w:t xml:space="preserve">Immaginano e predicono il risultato, poi condividono le loro idee con gli altri studenti.</w:t>
             </w:r>
           </w:p>
         </w:tc>
@@ -2366,7 +2366,7 @@
                 <w:shd w:fill="auto" w:val="clear"/>
                 <w:vertAlign w:val="baseline"/>
               </w:rPr>
-              <w:t xml:space="preserve">Solution of the first experiment</w:t>
+              <w:t xml:space="preserve">Soluzione del primo esperimento</w:t>
             </w:r>
           </w:p>
         </w:tc>
@@ -2482,7 +2482,7 @@
                 <w:shd w:fill="auto" w:val="clear"/>
                 <w:vertAlign w:val="baseline"/>
               </w:rPr>
-              <w:t xml:space="preserve">Introduction of the second experiment</w:t>
+              <w:t xml:space="preserve">Introduzione al secondo esperimento</w:t>
             </w:r>
           </w:p>
         </w:tc>
@@ -2552,11 +2552,11 @@
                 <w:shd w:fill="auto" w:val="clear"/>
                 <w:vertAlign w:val="baseline"/>
               </w:rPr>
-              <w:t xml:space="preserve">VIDEO PAUSE</w:t>
+              <w:t xml:space="preserve">VIDEO IN PAUSA</w:t>
               <w:br w:type="textWrapping"/>
-              <w:t>Experiment:</w:t>
+              <w:t>Esperimento:</w:t>
               <w:br w:type="textWrapping"/>
-              <w:t xml:space="preserve">Cutting the Moebius strip in the middle</w:t>
+              <w:t xml:space="preserve">Tagliare la striscia di Moebius al centro</w:t>
             </w:r>
           </w:p>
         </w:tc>
@@ -2625,7 +2625,7 @@
                 <w:shd w:fill="auto" w:val="clear"/>
                 <w:vertAlign w:val="baseline"/>
               </w:rPr>
-              <w:t xml:space="preserve">Assist the process, provoke thoughts</w:t>
+              <w:t xml:space="preserve">Assiste il processo, provoca pensieri</w:t>
             </w:r>
           </w:p>
         </w:tc>
@@ -2694,7 +2694,7 @@
                 <w:shd w:fill="auto" w:val="clear"/>
                 <w:vertAlign w:val="baseline"/>
               </w:rPr>
-              <w:t xml:space="preserve">Make a strip twisted once, draw with a pen through the middle and cut though the drawn line.</w:t>
+              <w:t xml:space="preserve">Creano una striscia intrecciata una volta, disegnano con una penna al centro e tagliano la linea disegnata.</w:t>
             </w:r>
           </w:p>
           <w:p>
@@ -2745,7 +2745,7 @@
                 <w:shd w:fill="auto" w:val="clear"/>
                 <w:vertAlign w:val="baseline"/>
               </w:rPr>
-              <w:t xml:space="preserve">Imagine and predict the result, then share their ideas with other learners.</w:t>
+              <w:t xml:space="preserve">Immaginano e predicono il risultato, poi condividono le loro idee con gli altri studenti.</w:t>
             </w:r>
           </w:p>
         </w:tc>
@@ -2880,7 +2880,7 @@
                 <w:shd w:fill="auto" w:val="clear"/>
                 <w:vertAlign w:val="baseline"/>
               </w:rPr>
-              <w:t xml:space="preserve">Solution of second experiment and invitation to discussion</w:t>
+              <w:t xml:space="preserve">Soluzione del secondo esperimento e invito alla discussione</w:t>
             </w:r>
           </w:p>
         </w:tc>
@@ -2950,11 +2950,11 @@
                 <w:shd w:fill="auto" w:val="clear"/>
                 <w:vertAlign w:val="baseline"/>
               </w:rPr>
-              <w:t xml:space="preserve">VIDEO PAUSE</w:t>
+              <w:t xml:space="preserve">VIDEO IN PAUSA</w:t>
               <w:br w:type="textWrapping"/>
-              <w:t>Discussion:</w:t>
+              <w:t>Discussione:</w:t>
               <w:br w:type="textWrapping"/>
-              <w:t xml:space="preserve">counterintuitive aspects of the Moebius strip</w:t>
+              <w:t xml:space="preserve">aspetti controintuitivi della striscia di Moebius</w:t>
             </w:r>
           </w:p>
         </w:tc>
@@ -3023,7 +3023,7 @@
                 <w:shd w:fill="auto" w:val="clear"/>
                 <w:vertAlign w:val="baseline"/>
               </w:rPr>
-              <w:t xml:space="preserve">Facilitate the discussion: why just one connected strip? How many twists are there (4)?</w:t>
+              <w:t xml:space="preserve">Facilita la discussione: perché solo una striscia connessa? Quanti intrecci ci sono (4)?</w:t>
             </w:r>
           </w:p>
           <w:p>
@@ -3074,7 +3074,7 @@
                 <w:shd w:fill="auto" w:val="clear"/>
                 <w:vertAlign w:val="baseline"/>
               </w:rPr>
-              <w:t xml:space="preserve">Suggestion for discussion: how many borders did the cylinder have and how many the Moebius? (BEFORE cutting..) </w:t>
+              <w:t xml:space="preserve">Suggerimento per la discussione: quanti bordi aveva il cilindro e quanti il Moebius? (PRIMA di tagliare..) </w:t>
             </w:r>
           </w:p>
         </w:tc>
@@ -3143,7 +3143,7 @@
                 <w:shd w:fill="auto" w:val="clear"/>
                 <w:vertAlign w:val="baseline"/>
               </w:rPr>
-              <w:t xml:space="preserve">Try out guesses and share ideas</w:t>
+              <w:t xml:space="preserve">Provano a indovinare e condividono le proprie idee</w:t>
             </w:r>
           </w:p>
           <w:p>
@@ -3194,7 +3194,7 @@
                 <w:shd w:fill="auto" w:val="clear"/>
                 <w:vertAlign w:val="baseline"/>
               </w:rPr>
-              <w:t xml:space="preserve">Try to count the twists!</w:t>
+              <w:t xml:space="preserve">Provano a contare gli intrecci!</w:t>
             </w:r>
           </w:p>
         </w:tc>
@@ -3239,7 +3239,7 @@
                 <w:shd w:fill="auto" w:val="clear"/>
                 <w:vertAlign w:val="baseline"/>
               </w:rPr>
-              <w:t xml:space="preserve">The goal here is not to explain exactly why, but simply thinking about it.</w:t>
+              <w:t xml:space="preserve">L'obiettivo qui non è spiegare esattamente perché, ma semplicemente pensarci.</w:t>
             </w:r>
           </w:p>
         </w:tc>
@@ -3355,7 +3355,7 @@
                 <w:shd w:fill="auto" w:val="clear"/>
                 <w:vertAlign w:val="baseline"/>
               </w:rPr>
-              <w:t xml:space="preserve">Solution of second experiment and invitation to discussion</w:t>
+              <w:t xml:space="preserve">Soluzione del secondo esperimento e invito alla discussione</w:t>
             </w:r>
           </w:p>
         </w:tc>
@@ -3471,7 +3471,7 @@
                 <w:shd w:fill="auto" w:val="clear"/>
                 <w:vertAlign w:val="baseline"/>
               </w:rPr>
-              <w:t xml:space="preserve">Introduction of the third experiment</w:t>
+              <w:t xml:space="preserve">Introduzione al terzo esperimento</w:t>
             </w:r>
           </w:p>
         </w:tc>
@@ -3541,11 +3541,11 @@
                 <w:shd w:fill="auto" w:val="clear"/>
                 <w:vertAlign w:val="baseline"/>
               </w:rPr>
-              <w:t xml:space="preserve">VIDEO PAUSE</w:t>
+              <w:t xml:space="preserve">VIDEO IN PAUSA</w:t>
               <w:br w:type="textWrapping"/>
-              <w:t>Experiment:</w:t>
+              <w:t>Esperimento:</w:t>
               <w:br w:type="textWrapping"/>
-              <w:t xml:space="preserve">Cutting the Moebius strip </w:t>
+              <w:t xml:space="preserve">Taglio della striscia di Moebius </w:t>
             </w:r>
             <w:r>
               <w:rPr>
@@ -3561,7 +3561,7 @@
                 <w:shd w:fill="auto" w:val="clear"/>
                 <w:vertAlign w:val="baseline"/>
               </w:rPr>
-              <w:t xml:space="preserve">at one third</w:t>
+              <w:t xml:space="preserve">a un terzo</w:t>
             </w:r>
           </w:p>
         </w:tc>
@@ -3630,7 +3630,7 @@
                 <w:shd w:fill="auto" w:val="clear"/>
                 <w:vertAlign w:val="baseline"/>
               </w:rPr>
-              <w:t xml:space="preserve">Assist the process, provoke thoughts</w:t>
+              <w:t xml:space="preserve">Assiste il processo, causa pensieri</w:t>
             </w:r>
           </w:p>
         </w:tc>
@@ -3699,7 +3699,7 @@
                 <w:shd w:fill="auto" w:val="clear"/>
                 <w:vertAlign w:val="baseline"/>
               </w:rPr>
-              <w:t xml:space="preserve">Make a strip twisted once, draw with a pen </w:t>
+              <w:t xml:space="preserve">Creano una volta una striscia intrecciata, disegnano con una penna </w:t>
             </w:r>
             <w:r>
               <w:rPr>
@@ -3715,23 +3715,23 @@
                 <w:shd w:fill="auto" w:val="clear"/>
                 <w:vertAlign w:val="baseline"/>
               </w:rPr>
-              <w:t xml:space="preserve">at one third</w:t>
-            </w:r>
-            <w:r>
-              <w:rPr>
-                <w:rFonts w:ascii="Calibri" w:hAnsi="Calibri" w:cs="Calibri" w:eastAsia="Calibri"/>
-                <w:b w:val="0"/>
-                <w:i w:val="0"/>
-                <w:smallCaps w:val="0"/>
-                <w:strike w:val="0"/>
-                <w:color w:val="00000a"/>
-                <w:sz w:val="22"/>
-                <w:szCs w:val="22"/>
-                <w:u w:val="none"/>
-                <w:shd w:fill="auto" w:val="clear"/>
-                <w:vertAlign w:val="baseline"/>
-              </w:rPr>
-              <w:t xml:space="preserve"> of the width and cut though the drawn line.</w:t>
+              <w:t xml:space="preserve">a un terzo</w:t>
+            </w:r>
+            <w:r>
+              <w:rPr>
+                <w:rFonts w:ascii="Calibri" w:hAnsi="Calibri" w:cs="Calibri" w:eastAsia="Calibri"/>
+                <w:b w:val="0"/>
+                <w:i w:val="0"/>
+                <w:smallCaps w:val="0"/>
+                <w:strike w:val="0"/>
+                <w:color w:val="00000a"/>
+                <w:sz w:val="22"/>
+                <w:szCs w:val="22"/>
+                <w:u w:val="none"/>
+                <w:shd w:fill="auto" w:val="clear"/>
+                <w:vertAlign w:val="baseline"/>
+              </w:rPr>
+              <w:t xml:space="preserve"> dell'ampiezza e ritagliano la linea disegnata.</w:t>
             </w:r>
           </w:p>
           <w:p>
@@ -3782,7 +3782,7 @@
                 <w:shd w:fill="auto" w:val="clear"/>
                 <w:vertAlign w:val="baseline"/>
               </w:rPr>
-              <w:t xml:space="preserve">Imagine and predict the result, then share their ideas with other learners.</w:t>
+              <w:t xml:space="preserve">Immaginano e predicono il risultato, poi condividono le loro idee con gli altri studenti.</w:t>
             </w:r>
           </w:p>
         </w:tc>
@@ -3917,7 +3917,7 @@
                 <w:shd w:fill="auto" w:val="clear"/>
                 <w:vertAlign w:val="baseline"/>
               </w:rPr>
-              <w:t xml:space="preserve">Solution of the third experiment and invitation to discussion</w:t>
+              <w:t xml:space="preserve">Soluzione del terzo esperimento e invito alla discussione</w:t>
             </w:r>
           </w:p>
         </w:tc>
@@ -3987,11 +3987,11 @@
                 <w:shd w:fill="auto" w:val="clear"/>
                 <w:vertAlign w:val="baseline"/>
               </w:rPr>
-              <w:t xml:space="preserve">VIDEO PAUSE</w:t>
+              <w:t xml:space="preserve">VIDEO IN PAUSA</w:t>
               <w:br w:type="textWrapping"/>
-              <w:t>Discussion:</w:t>
+              <w:t>Discussione:</w:t>
               <w:br w:type="textWrapping"/>
-              <w:t xml:space="preserve">counterintuitive aspects of the Moebius strip cut </w:t>
+              <w:t xml:space="preserve">aspetti controintuitivi della striscia di Moebius tagliata </w:t>
             </w:r>
             <w:r>
               <w:rPr>
@@ -4007,7 +4007,7 @@
                 <w:shd w:fill="auto" w:val="clear"/>
                 <w:vertAlign w:val="baseline"/>
               </w:rPr>
-              <w:t xml:space="preserve">at one third</w:t>
+              <w:t xml:space="preserve">a un terzo</w:t>
             </w:r>
           </w:p>
         </w:tc>
@@ -4076,7 +4076,7 @@
                 <w:shd w:fill="auto" w:val="clear"/>
                 <w:vertAlign w:val="baseline"/>
               </w:rPr>
-              <w:t xml:space="preserve">Facilitate the discussion: why two connected strips? One way to figure out is to do it again slowly and keep track of the components.</w:t>
+              <w:t xml:space="preserve">Facilita la discussione: perché due strisce connesse? Un modo per capirlo è farlo di nuovo lentamente e tenere traccia dei componenti.</w:t>
             </w:r>
           </w:p>
           <w:p>
@@ -4127,7 +4127,7 @@
                 <w:shd w:fill="auto" w:val="clear"/>
                 <w:vertAlign w:val="baseline"/>
               </w:rPr>
-              <w:t xml:space="preserve">How many twists are there?</w:t>
+              <w:t xml:space="preserve">Quanti intrecci ci sono?</w:t>
             </w:r>
           </w:p>
         </w:tc>
@@ -4196,7 +4196,7 @@
                 <w:shd w:fill="auto" w:val="clear"/>
                 <w:vertAlign w:val="baseline"/>
               </w:rPr>
-              <w:t xml:space="preserve">Try out guesses and share ideas</w:t>
+              <w:t xml:space="preserve">Provano a indovinare e condividono le proprie idee</w:t>
             </w:r>
           </w:p>
           <w:p>
@@ -4247,7 +4247,7 @@
                 <w:shd w:fill="auto" w:val="clear"/>
                 <w:vertAlign w:val="baseline"/>
               </w:rPr>
-              <w:t xml:space="preserve">Try to count the twists on both components</w:t>
+              <w:t xml:space="preserve">Prova a contare gli intrecci su entrambi i componenti</w:t>
             </w:r>
           </w:p>
         </w:tc>
@@ -4292,7 +4292,7 @@
                 <w:shd w:fill="auto" w:val="clear"/>
                 <w:vertAlign w:val="baseline"/>
               </w:rPr>
-              <w:t xml:space="preserve">The goal here is not to explain exactly why, but simply thinking about it.</w:t>
+              <w:t xml:space="preserve">L'obiettivo qui non è spiegare esattamente perché, ma semplicemente pensarci.</w:t>
             </w:r>
           </w:p>
         </w:tc>
@@ -4408,7 +4408,7 @@
                 <w:shd w:fill="auto" w:val="clear"/>
                 <w:vertAlign w:val="baseline"/>
               </w:rPr>
-              <w:t xml:space="preserve">Introduction of the fourth experiment</w:t>
+              <w:t xml:space="preserve">Introduzione al quarto esperimento</w:t>
             </w:r>
           </w:p>
         </w:tc>
@@ -4478,11 +4478,11 @@
                 <w:shd w:fill="auto" w:val="clear"/>
                 <w:vertAlign w:val="baseline"/>
               </w:rPr>
-              <w:t xml:space="preserve">VIDEO PAUSE</w:t>
+              <w:t xml:space="preserve">VIDEO IN PAUSA</w:t>
               <w:br w:type="textWrapping"/>
-              <w:t>Experiment:</w:t>
+              <w:t>Esperimento:</w:t>
               <w:br w:type="textWrapping"/>
-              <w:t xml:space="preserve">Cutting the strip </w:t>
+              <w:t xml:space="preserve">Tagliare la striscia </w:t>
             </w:r>
             <w:r>
               <w:rPr>
@@ -4498,7 +4498,7 @@
                 <w:shd w:fill="auto" w:val="clear"/>
                 <w:vertAlign w:val="baseline"/>
               </w:rPr>
-              <w:t xml:space="preserve">twisted twice in the middle</w:t>
+              <w:t xml:space="preserve">intrecciata due volte al centro</w:t>
             </w:r>
           </w:p>
         </w:tc>
@@ -4567,7 +4567,7 @@
                 <w:shd w:fill="auto" w:val="clear"/>
                 <w:vertAlign w:val="baseline"/>
               </w:rPr>
-              <w:t xml:space="preserve">Assist the process, provoke thoughts</w:t>
+              <w:t xml:space="preserve">Assiste il processo, causa pensieri</w:t>
             </w:r>
           </w:p>
         </w:tc>
@@ -4636,7 +4636,7 @@
                 <w:shd w:fill="auto" w:val="clear"/>
                 <w:vertAlign w:val="baseline"/>
               </w:rPr>
-              <w:t xml:space="preserve">Make a strip twisted </w:t>
+              <w:t xml:space="preserve">Creano una striscia intrecciata </w:t>
             </w:r>
             <w:r>
               <w:rPr>
@@ -4652,23 +4652,23 @@
                 <w:shd w:fill="auto" w:val="clear"/>
                 <w:vertAlign w:val="baseline"/>
               </w:rPr>
-              <w:t>twice</w:t>
-            </w:r>
-            <w:r>
-              <w:rPr>
-                <w:rFonts w:ascii="Calibri" w:hAnsi="Calibri" w:cs="Calibri" w:eastAsia="Calibri"/>
-                <w:b w:val="0"/>
-                <w:i w:val="0"/>
-                <w:smallCaps w:val="0"/>
-                <w:strike w:val="0"/>
-                <w:color w:val="00000a"/>
-                <w:sz w:val="22"/>
-                <w:szCs w:val="22"/>
-                <w:u w:val="none"/>
-                <w:shd w:fill="auto" w:val="clear"/>
-                <w:vertAlign w:val="baseline"/>
-              </w:rPr>
-              <w:t xml:space="preserve">, draw with a pen </w:t>
+              <w:t xml:space="preserve">due volte</w:t>
+            </w:r>
+            <w:r>
+              <w:rPr>
+                <w:rFonts w:ascii="Calibri" w:hAnsi="Calibri" w:cs="Calibri" w:eastAsia="Calibri"/>
+                <w:b w:val="0"/>
+                <w:i w:val="0"/>
+                <w:smallCaps w:val="0"/>
+                <w:strike w:val="0"/>
+                <w:color w:val="00000a"/>
+                <w:sz w:val="22"/>
+                <w:szCs w:val="22"/>
+                <w:u w:val="none"/>
+                <w:shd w:fill="auto" w:val="clear"/>
+                <w:vertAlign w:val="baseline"/>
+              </w:rPr>
+              <w:t xml:space="preserve">, disegnano con una penna </w:t>
             </w:r>
             <w:r>
               <w:rPr>
@@ -4684,23 +4684,23 @@
                 <w:shd w:fill="auto" w:val="clear"/>
                 <w:vertAlign w:val="baseline"/>
               </w:rPr>
-              <w:t xml:space="preserve">in the middle</w:t>
-            </w:r>
-            <w:r>
-              <w:rPr>
-                <w:rFonts w:ascii="Calibri" w:hAnsi="Calibri" w:cs="Calibri" w:eastAsia="Calibri"/>
-                <w:b w:val="0"/>
-                <w:i w:val="0"/>
-                <w:smallCaps w:val="0"/>
-                <w:strike w:val="0"/>
-                <w:color w:val="00000a"/>
-                <w:sz w:val="22"/>
-                <w:szCs w:val="22"/>
-                <w:u w:val="none"/>
-                <w:shd w:fill="auto" w:val="clear"/>
-                <w:vertAlign w:val="baseline"/>
-              </w:rPr>
-              <w:t xml:space="preserve"> and cut though the drawn line.</w:t>
+              <w:t xml:space="preserve">al centro</w:t>
+            </w:r>
+            <w:r>
+              <w:rPr>
+                <w:rFonts w:ascii="Calibri" w:hAnsi="Calibri" w:cs="Calibri" w:eastAsia="Calibri"/>
+                <w:b w:val="0"/>
+                <w:i w:val="0"/>
+                <w:smallCaps w:val="0"/>
+                <w:strike w:val="0"/>
+                <w:color w:val="00000a"/>
+                <w:sz w:val="22"/>
+                <w:szCs w:val="22"/>
+                <w:u w:val="none"/>
+                <w:shd w:fill="auto" w:val="clear"/>
+                <w:vertAlign w:val="baseline"/>
+              </w:rPr>
+              <w:t xml:space="preserve"> e ritagliano la linea disegnata.</w:t>
             </w:r>
           </w:p>
           <w:p>
@@ -4751,7 +4751,7 @@
                 <w:shd w:fill="auto" w:val="clear"/>
                 <w:vertAlign w:val="baseline"/>
               </w:rPr>
-              <w:t xml:space="preserve">Imagine and predict the result, then share their ideas with other learners.</w:t>
+              <w:t xml:space="preserve">Immaginano e predicono il risultato, poi condividono le loro idee con gli altri studenti.</w:t>
             </w:r>
           </w:p>
         </w:tc>
@@ -4886,7 +4886,7 @@
                 <w:shd w:fill="auto" w:val="clear"/>
                 <w:vertAlign w:val="baseline"/>
               </w:rPr>
-              <w:t xml:space="preserve">Solution of the fourth experiment and invitation to discussion</w:t>
+              <w:t xml:space="preserve">Soluzione del quarto esperimento e invito alla discussione</w:t>
             </w:r>
           </w:p>
         </w:tc>
@@ -4956,11 +4956,11 @@
                 <w:shd w:fill="auto" w:val="clear"/>
                 <w:vertAlign w:val="baseline"/>
               </w:rPr>
-              <w:t xml:space="preserve">VIDEO PAUSE</w:t>
+              <w:t xml:space="preserve">VIDEO IN PAUSA</w:t>
               <w:br w:type="textWrapping"/>
-              <w:t>Discussion:</w:t>
+              <w:t>Discussione:</w:t>
               <w:br w:type="textWrapping"/>
-              <w:t xml:space="preserve">counterintuitive aspects of the strip </w:t>
+              <w:t xml:space="preserve">aspetti controintuitivi della striscia </w:t>
             </w:r>
             <w:r>
               <w:rPr>
@@ -4976,7 +4976,7 @@
                 <w:shd w:fill="auto" w:val="clear"/>
                 <w:vertAlign w:val="baseline"/>
               </w:rPr>
-              <w:t xml:space="preserve">twisted twice in the middle</w:t>
+              <w:t xml:space="preserve">intrecciata due volte al centro</w:t>
             </w:r>
           </w:p>
         </w:tc>
@@ -5045,7 +5045,7 @@
                 <w:shd w:fill="auto" w:val="clear"/>
                 <w:vertAlign w:val="baseline"/>
               </w:rPr>
-              <w:t xml:space="preserve">Facilitate the discussion: why two connected strips? One way to figure out is to do it again slowly and keep track of the components.</w:t>
+              <w:t xml:space="preserve">Facilita la discussione: perché due strisce connesse? Un modo per capirlo è farlo di nuovo lentamente e tenere traccia dei componenti.</w:t>
             </w:r>
           </w:p>
           <w:p>
@@ -5096,7 +5096,7 @@
                 <w:shd w:fill="auto" w:val="clear"/>
                 <w:vertAlign w:val="baseline"/>
               </w:rPr>
-              <w:t xml:space="preserve">How many twists are there?</w:t>
+              <w:t xml:space="preserve">Quanti intrecci ci sono?</w:t>
             </w:r>
           </w:p>
         </w:tc>
@@ -5165,7 +5165,7 @@
                 <w:shd w:fill="auto" w:val="clear"/>
                 <w:vertAlign w:val="baseline"/>
               </w:rPr>
-              <w:t xml:space="preserve">Try out guesses and share ideas</w:t>
+              <w:t xml:space="preserve">Provano a indovinare e condividono le proprie idee</w:t>
             </w:r>
           </w:p>
           <w:p>
@@ -5216,7 +5216,7 @@
                 <w:shd w:fill="auto" w:val="clear"/>
                 <w:vertAlign w:val="baseline"/>
               </w:rPr>
-              <w:t xml:space="preserve">Try to count the twists on both components</w:t>
+              <w:t xml:space="preserve">Prova a contare gli intrecci su entrambi i componenti</w:t>
             </w:r>
           </w:p>
         </w:tc>
@@ -5261,7 +5261,7 @@
                 <w:shd w:fill="auto" w:val="clear"/>
                 <w:vertAlign w:val="baseline"/>
               </w:rPr>
-              <w:t xml:space="preserve">The goal here is not to explain exactly why, but simply thinking about it.</w:t>
+              <w:t xml:space="preserve">L'obiettivo qui non è spiegare esattamente perché, ma semplicemente pensarci.</w:t>
             </w:r>
           </w:p>
         </w:tc>
@@ -5377,7 +5377,7 @@
                 <w:shd w:fill="auto" w:val="clear"/>
                 <w:vertAlign w:val="baseline"/>
               </w:rPr>
-              <w:t xml:space="preserve">Introduction of the fifth experiment</w:t>
+              <w:t xml:space="preserve">Introduzione al quinto esperimento</w:t>
             </w:r>
           </w:p>
         </w:tc>
@@ -5447,11 +5447,11 @@
                 <w:shd w:fill="auto" w:val="clear"/>
                 <w:vertAlign w:val="baseline"/>
               </w:rPr>
-              <w:t xml:space="preserve">VIDEO PAUSE</w:t>
+              <w:t xml:space="preserve">VIDEO IN PAUSA</w:t>
               <w:br w:type="textWrapping"/>
-              <w:t>Experiment:</w:t>
+              <w:t>Esperimento:</w:t>
               <w:br w:type="textWrapping"/>
-              <w:t xml:space="preserve">Cutting the strip </w:t>
+              <w:t xml:space="preserve">Tagliare la striscia </w:t>
             </w:r>
             <w:r>
               <w:rPr>
@@ -5467,7 +5467,7 @@
                 <w:shd w:fill="auto" w:val="clear"/>
                 <w:vertAlign w:val="baseline"/>
               </w:rPr>
-              <w:t xml:space="preserve">twisted twice at one third</w:t>
+              <w:t xml:space="preserve">intrecciata due volte a un terzo</w:t>
             </w:r>
           </w:p>
         </w:tc>
@@ -5536,7 +5536,7 @@
                 <w:shd w:fill="auto" w:val="clear"/>
                 <w:vertAlign w:val="baseline"/>
               </w:rPr>
-              <w:t xml:space="preserve">Assist the process, provoke thoughts</w:t>
+              <w:t xml:space="preserve">Assiste il processo, causa pensieri</w:t>
             </w:r>
           </w:p>
         </w:tc>
@@ -5605,7 +5605,7 @@
                 <w:shd w:fill="auto" w:val="clear"/>
                 <w:vertAlign w:val="baseline"/>
               </w:rPr>
-              <w:t xml:space="preserve">Make a strip twisted </w:t>
+              <w:t xml:space="preserve">Creano una striscia intrecciata </w:t>
             </w:r>
             <w:r>
               <w:rPr>
@@ -5621,23 +5621,23 @@
                 <w:shd w:fill="auto" w:val="clear"/>
                 <w:vertAlign w:val="baseline"/>
               </w:rPr>
-              <w:t>twice</w:t>
-            </w:r>
-            <w:r>
-              <w:rPr>
-                <w:rFonts w:ascii="Calibri" w:hAnsi="Calibri" w:cs="Calibri" w:eastAsia="Calibri"/>
-                <w:b w:val="0"/>
-                <w:i w:val="0"/>
-                <w:smallCaps w:val="0"/>
-                <w:strike w:val="0"/>
-                <w:color w:val="00000a"/>
-                <w:sz w:val="22"/>
-                <w:szCs w:val="22"/>
-                <w:u w:val="none"/>
-                <w:shd w:fill="auto" w:val="clear"/>
-                <w:vertAlign w:val="baseline"/>
-              </w:rPr>
-              <w:t xml:space="preserve">, draw with a pen </w:t>
+              <w:t xml:space="preserve">due volte</w:t>
+            </w:r>
+            <w:r>
+              <w:rPr>
+                <w:rFonts w:ascii="Calibri" w:hAnsi="Calibri" w:cs="Calibri" w:eastAsia="Calibri"/>
+                <w:b w:val="0"/>
+                <w:i w:val="0"/>
+                <w:smallCaps w:val="0"/>
+                <w:strike w:val="0"/>
+                <w:color w:val="00000a"/>
+                <w:sz w:val="22"/>
+                <w:szCs w:val="22"/>
+                <w:u w:val="none"/>
+                <w:shd w:fill="auto" w:val="clear"/>
+                <w:vertAlign w:val="baseline"/>
+              </w:rPr>
+              <w:t xml:space="preserve">, disegnano con una penna </w:t>
             </w:r>
             <w:r>
               <w:rPr>
@@ -5653,23 +5653,23 @@
                 <w:shd w:fill="auto" w:val="clear"/>
                 <w:vertAlign w:val="baseline"/>
               </w:rPr>
-              <w:t xml:space="preserve">at one third</w:t>
-            </w:r>
-            <w:r>
-              <w:rPr>
-                <w:rFonts w:ascii="Calibri" w:hAnsi="Calibri" w:cs="Calibri" w:eastAsia="Calibri"/>
-                <w:b w:val="0"/>
-                <w:i w:val="0"/>
-                <w:smallCaps w:val="0"/>
-                <w:strike w:val="0"/>
-                <w:color w:val="00000a"/>
-                <w:sz w:val="22"/>
-                <w:szCs w:val="22"/>
-                <w:u w:val="none"/>
-                <w:shd w:fill="auto" w:val="clear"/>
-                <w:vertAlign w:val="baseline"/>
-              </w:rPr>
-              <w:t xml:space="preserve"> of the width,  and cut though the drawn line.</w:t>
+              <w:t xml:space="preserve">a un terzo</w:t>
+            </w:r>
+            <w:r>
+              <w:rPr>
+                <w:rFonts w:ascii="Calibri" w:hAnsi="Calibri" w:cs="Calibri" w:eastAsia="Calibri"/>
+                <w:b w:val="0"/>
+                <w:i w:val="0"/>
+                <w:smallCaps w:val="0"/>
+                <w:strike w:val="0"/>
+                <w:color w:val="00000a"/>
+                <w:sz w:val="22"/>
+                <w:szCs w:val="22"/>
+                <w:u w:val="none"/>
+                <w:shd w:fill="auto" w:val="clear"/>
+                <w:vertAlign w:val="baseline"/>
+              </w:rPr>
+              <w:t xml:space="preserve"> dell'ampiezza e ritagliano la linea disegnata.</w:t>
             </w:r>
           </w:p>
           <w:p>
@@ -5720,7 +5720,7 @@
                 <w:shd w:fill="auto" w:val="clear"/>
                 <w:vertAlign w:val="baseline"/>
               </w:rPr>
-              <w:t xml:space="preserve">Imagine and predict the result, then share their ideas with other learners.</w:t>
+              <w:t xml:space="preserve">Immaginano e predicono il risultato, poi condividono le loro idee con gli altri studenti.</w:t>
             </w:r>
           </w:p>
         </w:tc>
@@ -5855,7 +5855,7 @@
                 <w:shd w:fill="auto" w:val="clear"/>
                 <w:vertAlign w:val="baseline"/>
               </w:rPr>
-              <w:t xml:space="preserve">Introduction of Moebius crosses</w:t>
+              <w:t xml:space="preserve">Introduzione alle croci di Moebius</w:t>
             </w:r>
           </w:p>
         </w:tc>
@@ -5971,7 +5971,7 @@
                 <w:shd w:fill="auto" w:val="clear"/>
                 <w:vertAlign w:val="baseline"/>
               </w:rPr>
-              <w:t xml:space="preserve">All four Moebius crosses folding, one by one</w:t>
+              <w:t xml:space="preserve">Tutti i quattro piegamenti delle croci di Moebius, uno per volta</w:t>
             </w:r>
           </w:p>
         </w:tc>
@@ -6087,7 +6087,7 @@
                 <w:shd w:fill="auto" w:val="clear"/>
                 <w:vertAlign w:val="baseline"/>
               </w:rPr>
-              <w:t xml:space="preserve">Explanation of the Moebius crosses experiment</w:t>
+              <w:t xml:space="preserve">Spiegazione dell'esperimento delle croci di Moebius</w:t>
             </w:r>
           </w:p>
         </w:tc>
@@ -6203,7 +6203,7 @@
                 <w:shd w:fill="auto" w:val="clear"/>
                 <w:vertAlign w:val="baseline"/>
               </w:rPr>
-              <w:t xml:space="preserve">Example: solution for the first cross</w:t>
+              <w:t xml:space="preserve">Esempio: soluzione per la prima croce</w:t>
             </w:r>
           </w:p>
         </w:tc>
@@ -6273,11 +6273,11 @@
                 <w:shd w:fill="auto" w:val="clear"/>
                 <w:vertAlign w:val="baseline"/>
               </w:rPr>
-              <w:t xml:space="preserve">VIDEO PAUSE</w:t>
+              <w:t xml:space="preserve">VIDEO IN PAUSA</w:t>
               <w:br w:type="textWrapping"/>
-              <w:t>Experiment:</w:t>
+              <w:t>Esperimento:</w:t>
               <w:br w:type="textWrapping"/>
-              <w:t xml:space="preserve">Cutting the four Moebius crosses</w:t>
+              <w:t xml:space="preserve">Tagliare le quattro croci di Moebius</w:t>
             </w:r>
           </w:p>
         </w:tc>
@@ -6346,7 +6346,7 @@
                 <w:shd w:fill="auto" w:val="clear"/>
                 <w:vertAlign w:val="baseline"/>
               </w:rPr>
-              <w:t xml:space="preserve">Assist the process, provoke thoughts</w:t>
+              <w:t xml:space="preserve">Assiste il processo, causa pensieri</w:t>
             </w:r>
           </w:p>
           <w:p>
@@ -6397,7 +6397,7 @@
                 <w:shd w:fill="auto" w:val="clear"/>
                 <w:vertAlign w:val="baseline"/>
               </w:rPr>
-              <w:t xml:space="preserve">This step may require reinforced supervision on the glueing part as it can be easily confusing. It may be useful to show the class once more the glueing of all crosses and then assist each group especially for the crosses 3 and 4.</w:t>
+              <w:t xml:space="preserve">Questa fase potrebbe richiedere una maggiore supervisione sulla parte d'uso della colla potendo esser facilmente confusionaria. Potrebbe esser utile mostrare alla classe un'altra volta come incollare tutte le croci e poi assistere ogni gruppo, specialmente per le croci 3 e 4.</w:t>
             </w:r>
           </w:p>
         </w:tc>
@@ -6466,7 +6466,7 @@
                 <w:shd w:fill="auto" w:val="clear"/>
                 <w:vertAlign w:val="baseline"/>
               </w:rPr>
-              <w:t xml:space="preserve">In groups, make the four crosses and cut throught the middle of each strip of each cross:</w:t>
+              <w:t xml:space="preserve">A gruppi, creano le quattro croci e tagliano al centro di ogni striscia di ogni croce:</w:t>
             </w:r>
           </w:p>
           <w:p>
@@ -6513,7 +6513,7 @@
                 <w:shd w:fill="auto" w:val="clear"/>
                 <w:vertAlign w:val="baseline"/>
               </w:rPr>
-              <w:t xml:space="preserve">CROSS 1: each pair is taped normally</w:t>
+              <w:t xml:space="preserve">CROCE 1: ogni coppia è legata normalmente</w:t>
             </w:r>
           </w:p>
           <w:p>
@@ -6560,7 +6560,7 @@
                 <w:shd w:fill="auto" w:val="clear"/>
                 <w:vertAlign w:val="baseline"/>
               </w:rPr>
-              <w:t xml:space="preserve">CROSS 2: one pair is glued normally, one pair with a twist.</w:t>
+              <w:t xml:space="preserve">CROCE 2: una coppia è incollata normalmente, una è intrecciata.</w:t>
             </w:r>
           </w:p>
           <w:p>
@@ -6607,7 +6607,7 @@
                 <w:shd w:fill="auto" w:val="clear"/>
                 <w:vertAlign w:val="baseline"/>
               </w:rPr>
-              <w:t xml:space="preserve">CROSS 3: both pairs are glued with a twist, both twists are made clockwise</w:t>
+              <w:t xml:space="preserve">CROCE 3: entrambe le coppie sono incollate con un intreccio, entrambi eseguiti in senso orario</w:t>
             </w:r>
           </w:p>
           <w:p>
@@ -6654,7 +6654,7 @@
                 <w:shd w:fill="auto" w:val="clear"/>
                 <w:vertAlign w:val="baseline"/>
               </w:rPr>
-              <w:t xml:space="preserve">CROSS 4: both pairs are glued with a twist, one twists is clockwise and the other twist is counterclockwise.</w:t>
+              <w:t xml:space="preserve">CROCE 4: entrambe le coppie sono incollate con un intreccio, uno è in senso orario, l'altro in senso antiorario.</w:t>
             </w:r>
           </w:p>
         </w:tc>
@@ -6699,7 +6699,7 @@
                 <w:shd w:fill="auto" w:val="clear"/>
                 <w:vertAlign w:val="baseline"/>
               </w:rPr>
-              <w:t xml:space="preserve">It may be useful to colour the four crosses with four different colours, so that it is easier to reconstruct which one is which after the cutting.</w:t>
+              <w:t xml:space="preserve">Potrebbe esser utile colorare le quattro croci di quattro colori differenti, così che sia più facile ricostruire quali siano dopo il taglio.</w:t>
             </w:r>
           </w:p>
         </w:tc>
@@ -6815,7 +6815,7 @@
                 <w:shd w:fill="auto" w:val="clear"/>
                 <w:vertAlign w:val="baseline"/>
               </w:rPr>
-              <w:t xml:space="preserve">Solution of the Moebius crosses experiment</w:t>
+              <w:t xml:space="preserve">Soluzione dell'esperimento delle croci di Moebius</w:t>
             </w:r>
           </w:p>
         </w:tc>
@@ -6885,11 +6885,11 @@
                 <w:shd w:fill="auto" w:val="clear"/>
                 <w:vertAlign w:val="baseline"/>
               </w:rPr>
-              <w:t xml:space="preserve">VIDEO PAUSE</w:t>
+              <w:t xml:space="preserve">VIDEO IN PAUSA</w:t>
               <w:br w:type="textWrapping"/>
-              <w:t>Discussion:</w:t>
+              <w:t>Discussione:</w:t>
               <w:br w:type="textWrapping"/>
-              <w:t xml:space="preserve">counterintuitive aspects of the Moebius crosses</w:t>
+              <w:t xml:space="preserve">aspetti controintuitivi delle croci di Moebius</w:t>
             </w:r>
           </w:p>
         </w:tc>
@@ -6958,7 +6958,7 @@
                 <w:shd w:fill="auto" w:val="clear"/>
                 <w:vertAlign w:val="baseline"/>
               </w:rPr>
-              <w:t xml:space="preserve">Facilitate the discussion: why two crosses give the same result? Why are in general the results so? One way to figure out is to do it again slowly and keep track of the components.</w:t>
+              <w:t xml:space="preserve">Facilitare la discussione: perché due croci danno lo stesso risultato? In generale, perché i risultati sono così? Un modo per capirlo è farlo di nuovo lentamente e tenere traccia dei componenti.</w:t>
             </w:r>
           </w:p>
           <w:p>
@@ -7009,7 +7009,7 @@
                 <w:shd w:fill="auto" w:val="clear"/>
                 <w:vertAlign w:val="baseline"/>
               </w:rPr>
-              <w:t xml:space="preserve">How many twists are there?</w:t>
+              <w:t xml:space="preserve">Quanti intrecci ci sono?</w:t>
             </w:r>
           </w:p>
         </w:tc>
@@ -7078,7 +7078,7 @@
                 <w:shd w:fill="auto" w:val="clear"/>
                 <w:vertAlign w:val="baseline"/>
               </w:rPr>
-              <w:t xml:space="preserve">Try out guesses and share ideas</w:t>
+              <w:t xml:space="preserve">Provano a indovinare e condividono le proprie idee</w:t>
             </w:r>
           </w:p>
           <w:p>
@@ -7129,7 +7129,7 @@
                 <w:shd w:fill="auto" w:val="clear"/>
                 <w:vertAlign w:val="baseline"/>
               </w:rPr>
-              <w:t xml:space="preserve">Track why two crosses give the same</w:t>
+              <w:t xml:space="preserve">Tracciano perché due croci danno lo stesso risultato</w:t>
             </w:r>
           </w:p>
           <w:p>
@@ -7180,7 +7180,7 @@
                 <w:shd w:fill="auto" w:val="clear"/>
                 <w:vertAlign w:val="baseline"/>
               </w:rPr>
-              <w:t xml:space="preserve">Try to count the twists the components</w:t>
+              <w:t xml:space="preserve">Provano a contare gli intrecci dei componenti</w:t>
             </w:r>
           </w:p>
         </w:tc>
@@ -7225,7 +7225,7 @@
                 <w:shd w:fill="auto" w:val="clear"/>
                 <w:vertAlign w:val="baseline"/>
               </w:rPr>
-              <w:t xml:space="preserve">The goal here is not to explain exactly why, but simply thinking about it.</w:t>
+              <w:t xml:space="preserve">L'obiettivo qui non è spiegare esattamente perché, ma semplicemente pensarci.</w:t>
             </w:r>
           </w:p>
         </w:tc>
@@ -7341,7 +7341,7 @@
                 <w:shd w:fill="auto" w:val="clear"/>
                 <w:vertAlign w:val="baseline"/>
               </w:rPr>
-              <w:t>Conclusion</w:t>
+              <w:t>Conclusione</w:t>
             </w:r>
           </w:p>
         </w:tc>

</xml_diff>